<commit_message>
OData & Communication finished
</commit_message>
<xml_diff>
--- a/projectmanagement/OData & Communication.docx
+++ b/projectmanagement/OData & Communication.docx
@@ -3,11 +3,1653 @@
 <w:document xmlns:wpc="http://schemas.microsoft.com/office/word/2010/wordprocessingCanvas" xmlns:mo="http://schemas.microsoft.com/office/mac/office/2008/main" xmlns:mc="http://schemas.openxmlformats.org/markup-compatibility/2006" xmlns:mv="urn:schemas-microsoft-com:mac:vml" xmlns:o="urn:schemas-microsoft-com:office:office" xmlns:r="http://schemas.openxmlformats.org/officeDocument/2006/relationships" xmlns:m="http://schemas.openxmlformats.org/officeDocument/2006/math" xmlns:v="urn:schemas-microsoft-com:vml" xmlns:wp14="http://schemas.microsoft.com/office/word/2010/wordprocessingDrawing" xmlns:wp="http://schemas.openxmlformats.org/drawingml/2006/wordprocessingDrawing" xmlns:w10="urn:schemas-microsoft-com:office:word" xmlns:w="http://schemas.openxmlformats.org/wordprocessingml/2006/main" xmlns:w14="http://schemas.microsoft.com/office/word/2010/wordml" xmlns:w15="http://schemas.microsoft.com/office/word/2012/wordml" xmlns:wpg="http://schemas.microsoft.com/office/word/2010/wordprocessingGroup" xmlns:wpi="http://schemas.microsoft.com/office/word/2010/wordprocessingInk" xmlns:wne="http://schemas.microsoft.com/office/word/2006/wordml" xmlns:wps="http://schemas.microsoft.com/office/word/2010/wordprocessingShape" mc:Ignorable="w14 w15 wp14">
   <w:body>
     <w:p>
-      <w:r>
-        <w:t>In work</w:t>
-      </w:r>
+      <w:pPr>
+        <w:pStyle w:val="berschrift1"/>
+      </w:pPr>
+      <w:r>
+        <w:t>Technical Background Information</w:t>
+      </w:r>
+    </w:p>
+    <w:p/>
+    <w:p>
+      <w:pPr>
+        <w:rPr>
+          <w:lang w:val="en-US"/>
+        </w:rPr>
+      </w:pPr>
+      <w:r>
+        <w:rPr>
+          <w:lang w:val="en-US"/>
+        </w:rPr>
+        <w:t xml:space="preserve">This document </w:t>
+      </w:r>
+      <w:r>
+        <w:rPr>
+          <w:lang w:val="en-US"/>
+        </w:rPr>
+        <w:t>gives a</w:t>
+      </w:r>
+      <w:r>
+        <w:rPr>
+          <w:lang w:val="en-US"/>
+        </w:rPr>
+        <w:t xml:space="preserve"> basic idea </w:t>
+      </w:r>
+      <w:r>
+        <w:rPr>
+          <w:lang w:val="en-US"/>
+        </w:rPr>
+        <w:t xml:space="preserve">of how </w:t>
+      </w:r>
+      <w:r>
+        <w:rPr>
+          <w:lang w:val="en-US"/>
+        </w:rPr>
+        <w:t>XSODATA,</w:t>
+      </w:r>
+      <w:r>
+        <w:rPr>
+          <w:lang w:val="en-US"/>
+        </w:rPr>
+        <w:t xml:space="preserve"> HANA </w:t>
+      </w:r>
+      <w:r>
+        <w:rPr>
+          <w:lang w:val="en-US"/>
+        </w:rPr>
+        <w:t xml:space="preserve">Sequences and </w:t>
+      </w:r>
+      <w:r>
+        <w:rPr>
+          <w:lang w:val="en-US"/>
+        </w:rPr>
+        <w:t>XSJSLIB-</w:t>
+      </w:r>
+      <w:r>
+        <w:rPr>
+          <w:lang w:val="en-US"/>
+        </w:rPr>
+        <w:t>Exits</w:t>
+      </w:r>
+      <w:r>
+        <w:rPr>
+          <w:lang w:val="en-US"/>
+        </w:rPr>
+        <w:t xml:space="preserve"> </w:t>
+      </w:r>
+      <w:r>
+        <w:rPr>
+          <w:lang w:val="en-US"/>
+        </w:rPr>
+        <w:t xml:space="preserve">work together to implement </w:t>
+      </w:r>
+      <w:r>
+        <w:rPr>
+          <w:lang w:val="en-US"/>
+        </w:rPr>
+        <w:t>CRUD operations using ODATA.</w:t>
+      </w:r>
+    </w:p>
+    <w:p>
+      <w:pPr>
+        <w:rPr>
+          <w:lang w:val="en-US"/>
+        </w:rPr>
+      </w:pPr>
+    </w:p>
+    <w:p>
+      <w:pPr>
+        <w:pStyle w:val="berschrift2"/>
+        <w:rPr>
+          <w:lang w:val="en-US"/>
+        </w:rPr>
+      </w:pPr>
+      <w:r>
+        <w:rPr>
+          <w:lang w:val="en-US"/>
+        </w:rPr>
+        <w:t>XSODATA Services</w:t>
+      </w:r>
+    </w:p>
+    <w:p>
+      <w:pPr>
+        <w:rPr>
+          <w:lang w:val="en-US"/>
+        </w:rPr>
+      </w:pPr>
+    </w:p>
+    <w:p>
+      <w:pPr>
+        <w:rPr>
+          <w:lang w:val="en-US"/>
+        </w:rPr>
+      </w:pPr>
+      <w:r>
+        <w:rPr>
+          <w:lang w:val="en-US"/>
+        </w:rPr>
+        <w:t xml:space="preserve">XSODATA Services are used to expose HANA tables and views using the industry-standard protocol </w:t>
+      </w:r>
+      <w:r>
+        <w:rPr>
+          <w:lang w:val="en-US"/>
+        </w:rPr>
+        <w:t>ODATA (</w:t>
+      </w:r>
+      <w:hyperlink r:id="rId5" w:history="1">
+        <w:r>
+          <w:rPr>
+            <w:rStyle w:val="Link"/>
+            <w:lang w:val="en-US"/>
+          </w:rPr>
+          <w:t>Video</w:t>
+        </w:r>
+      </w:hyperlink>
+      <w:r>
+        <w:rPr>
+          <w:lang w:val="en-US"/>
+        </w:rPr>
+        <w:t>)</w:t>
+      </w:r>
+      <w:r>
+        <w:rPr>
+          <w:lang w:val="en-US"/>
+        </w:rPr>
+        <w:t xml:space="preserve">. In the </w:t>
+      </w:r>
+      <w:r>
+        <w:rPr>
+          <w:lang w:val="en-US"/>
+        </w:rPr>
+        <w:t xml:space="preserve">HANA </w:t>
+      </w:r>
+      <w:r>
+        <w:rPr>
+          <w:lang w:val="en-US"/>
+        </w:rPr>
+        <w:t>Workbenc</w:t>
+      </w:r>
+      <w:r>
+        <w:rPr>
+          <w:lang w:val="en-US"/>
+        </w:rPr>
+        <w:t>h E</w:t>
+      </w:r>
+      <w:r>
+        <w:rPr>
+          <w:lang w:val="en-US"/>
+        </w:rPr>
+        <w:t xml:space="preserve">ditor </w:t>
+      </w:r>
+      <w:r>
+        <w:rPr>
+          <w:lang w:val="en-US"/>
+        </w:rPr>
+        <w:t xml:space="preserve">or HANA Studio </w:t>
+      </w:r>
+      <w:r>
+        <w:rPr>
+          <w:lang w:val="en-US"/>
+        </w:rPr>
+        <w:t xml:space="preserve">we can define </w:t>
+      </w:r>
+      <w:r>
+        <w:rPr>
+          <w:lang w:val="en-US"/>
+        </w:rPr>
+        <w:t xml:space="preserve">a </w:t>
+      </w:r>
+      <w:r>
+        <w:rPr>
+          <w:i/>
+          <w:lang w:val="en-US"/>
+        </w:rPr>
+        <w:t>service</w:t>
+      </w:r>
+      <w:r>
+        <w:rPr>
+          <w:lang w:val="en-US"/>
+        </w:rPr>
+        <w:t xml:space="preserve"> that another application like a web-app or UI5-</w:t>
+      </w:r>
+      <w:r>
+        <w:rPr>
+          <w:lang w:val="en-US"/>
+        </w:rPr>
+        <w:t>Application can consume to populate tables or lists</w:t>
+      </w:r>
+      <w:r>
+        <w:rPr>
+          <w:lang w:val="en-US"/>
+        </w:rPr>
+        <w:t xml:space="preserve"> with HANA DB data</w:t>
+      </w:r>
+      <w:r>
+        <w:rPr>
+          <w:lang w:val="en-US"/>
+        </w:rPr>
+        <w:t>.</w:t>
+      </w:r>
+    </w:p>
+    <w:p>
+      <w:pPr>
+        <w:rPr>
+          <w:lang w:val="en-US"/>
+        </w:rPr>
+      </w:pPr>
+      <w:r>
+        <w:rPr>
+          <w:lang w:val="en-US"/>
+        </w:rPr>
+        <w:t>A basic services implementation looks as follows:</w:t>
+      </w:r>
+    </w:p>
+    <w:p>
+      <w:pPr>
+        <w:rPr>
+          <w:lang w:val="en-US"/>
+        </w:rPr>
+      </w:pPr>
+    </w:p>
+    <w:p>
+      <w:pPr>
+        <w:rPr>
+          <w:lang w:val="en-US"/>
+        </w:rPr>
+      </w:pPr>
+      <w:r>
+        <w:rPr>
+          <w:noProof/>
+          <w:lang w:eastAsia="de-DE"/>
+        </w:rPr>
+        <w:drawing>
+          <wp:inline distT="0" distB="0" distL="0" distR="0" wp14:anchorId="1657686F" wp14:editId="6CAEA02B">
+            <wp:extent cx="2582219" cy="488021"/>
+            <wp:effectExtent l="0" t="0" r="8890" b="0"/>
+            <wp:docPr id="5" name="Bild 5" descr="../../Bildschirmfoto%202017-08-07%20um%2015.16.56.png"/>
+            <wp:cNvGraphicFramePr>
+              <a:graphicFrameLocks xmlns:a="http://schemas.openxmlformats.org/drawingml/2006/main" noChangeAspect="1"/>
+            </wp:cNvGraphicFramePr>
+            <a:graphic xmlns:a="http://schemas.openxmlformats.org/drawingml/2006/main">
+              <a:graphicData uri="http://schemas.openxmlformats.org/drawingml/2006/picture">
+                <pic:pic xmlns:pic="http://schemas.openxmlformats.org/drawingml/2006/picture">
+                  <pic:nvPicPr>
+                    <pic:cNvPr id="0" name="Picture 5" descr="../../Bildschirmfoto%202017-08-07%20um%2015.16.56.png"/>
+                    <pic:cNvPicPr>
+                      <a:picLocks noChangeAspect="1" noChangeArrowheads="1"/>
+                    </pic:cNvPicPr>
+                  </pic:nvPicPr>
+                  <pic:blipFill>
+                    <a:blip r:embed="rId6">
+                      <a:extLst>
+                        <a:ext uri="{28A0092B-C50C-407E-A947-70E740481C1C}">
+                          <a14:useLocalDpi xmlns:a14="http://schemas.microsoft.com/office/drawing/2010/main" val="0"/>
+                        </a:ext>
+                      </a:extLst>
+                    </a:blip>
+                    <a:srcRect/>
+                    <a:stretch>
+                      <a:fillRect/>
+                    </a:stretch>
+                  </pic:blipFill>
+                  <pic:spPr bwMode="auto">
+                    <a:xfrm>
+                      <a:off x="0" y="0"/>
+                      <a:ext cx="2738180" cy="517497"/>
+                    </a:xfrm>
+                    <a:prstGeom prst="rect">
+                      <a:avLst/>
+                    </a:prstGeom>
+                    <a:noFill/>
+                    <a:ln>
+                      <a:noFill/>
+                    </a:ln>
+                  </pic:spPr>
+                </pic:pic>
+              </a:graphicData>
+            </a:graphic>
+          </wp:inline>
+        </w:drawing>
+      </w:r>
+    </w:p>
+    <w:p>
+      <w:pPr>
+        <w:rPr>
+          <w:lang w:val="en-US"/>
+        </w:rPr>
+      </w:pPr>
+    </w:p>
+    <w:p>
+      <w:pPr>
+        <w:rPr>
+          <w:lang w:val="en-US"/>
+        </w:rPr>
+      </w:pPr>
+      <w:r>
+        <w:rPr>
+          <w:lang w:val="en-US"/>
+        </w:rPr>
+        <w:t>To expose a table or view you have to define it as an entity of the service. In this example the table</w:t>
+      </w:r>
+      <w:r>
+        <w:rPr>
+          <w:lang w:val="en-US"/>
+        </w:rPr>
+        <w:t xml:space="preserve"> “D064868”.”LOCATION”</w:t>
+      </w:r>
+      <w:r>
+        <w:rPr>
+          <w:lang w:val="en-US"/>
+        </w:rPr>
+        <w:t xml:space="preserve"> is defined as the Entity </w:t>
+      </w:r>
+      <w:r>
+        <w:rPr>
+          <w:i/>
+          <w:lang w:val="en-US"/>
+        </w:rPr>
+        <w:t>Location</w:t>
+      </w:r>
+      <w:r>
+        <w:rPr>
+          <w:lang w:val="en-US"/>
+        </w:rPr>
+        <w:t>.</w:t>
+      </w:r>
+    </w:p>
+    <w:p>
+      <w:pPr>
+        <w:rPr>
+          <w:lang w:val="en-US"/>
+        </w:rPr>
+      </w:pPr>
+    </w:p>
+    <w:tbl>
+      <w:tblPr>
+        <w:tblStyle w:val="Tabellenraster"/>
+        <w:tblW w:w="0" w:type="auto"/>
+        <w:tblLook w:val="04A0" w:firstRow="1" w:lastRow="0" w:firstColumn="1" w:lastColumn="0" w:noHBand="0" w:noVBand="1"/>
+      </w:tblPr>
+      <w:tblGrid>
+        <w:gridCol w:w="1638"/>
+        <w:gridCol w:w="1102"/>
+        <w:gridCol w:w="2723"/>
+        <w:gridCol w:w="1880"/>
+        <w:gridCol w:w="1713"/>
+      </w:tblGrid>
+      <w:tr>
+        <w:tc>
+          <w:tcPr>
+            <w:tcW w:w="1638" w:type="dxa"/>
+          </w:tcPr>
+          <w:p>
+            <w:pPr>
+              <w:jc w:val="center"/>
+              <w:rPr>
+                <w:b/>
+                <w:lang w:val="en-US"/>
+              </w:rPr>
+            </w:pPr>
+            <w:r>
+              <w:rPr>
+                <w:b/>
+                <w:lang w:val="en-US"/>
+              </w:rPr>
+              <w:t>Action</w:t>
+            </w:r>
+            <w:r>
+              <w:rPr>
+                <w:b/>
+                <w:lang w:val="en-US"/>
+              </w:rPr>
+              <w:br/>
+              <w:t>(CRUD)</w:t>
+            </w:r>
+          </w:p>
+        </w:tc>
+        <w:tc>
+          <w:tcPr>
+            <w:tcW w:w="1102" w:type="dxa"/>
+          </w:tcPr>
+          <w:p>
+            <w:pPr>
+              <w:jc w:val="center"/>
+              <w:rPr>
+                <w:b/>
+                <w:lang w:val="en-US"/>
+              </w:rPr>
+            </w:pPr>
+            <w:r>
+              <w:rPr>
+                <w:b/>
+                <w:lang w:val="en-US"/>
+              </w:rPr>
+              <w:t>Request Type</w:t>
+            </w:r>
+          </w:p>
+        </w:tc>
+        <w:tc>
+          <w:tcPr>
+            <w:tcW w:w="2723" w:type="dxa"/>
+          </w:tcPr>
+          <w:p>
+            <w:pPr>
+              <w:jc w:val="center"/>
+              <w:rPr>
+                <w:b/>
+                <w:lang w:val="en-US"/>
+              </w:rPr>
+            </w:pPr>
+            <w:r>
+              <w:rPr>
+                <w:b/>
+                <w:lang w:val="en-US"/>
+              </w:rPr>
+              <w:t>Pattern</w:t>
+            </w:r>
+          </w:p>
+        </w:tc>
+        <w:tc>
+          <w:tcPr>
+            <w:tcW w:w="1880" w:type="dxa"/>
+          </w:tcPr>
+          <w:p>
+            <w:pPr>
+              <w:jc w:val="center"/>
+              <w:rPr>
+                <w:b/>
+                <w:lang w:val="en-US"/>
+              </w:rPr>
+            </w:pPr>
+            <w:r>
+              <w:rPr>
+                <w:b/>
+                <w:lang w:val="en-US"/>
+              </w:rPr>
+              <w:t>Additional Information</w:t>
+            </w:r>
+          </w:p>
+        </w:tc>
+        <w:tc>
+          <w:tcPr>
+            <w:tcW w:w="1713" w:type="dxa"/>
+          </w:tcPr>
+          <w:p>
+            <w:pPr>
+              <w:jc w:val="center"/>
+              <w:rPr>
+                <w:b/>
+                <w:lang w:val="en-US"/>
+              </w:rPr>
+            </w:pPr>
+            <w:r>
+              <w:rPr>
+                <w:b/>
+                <w:lang w:val="en-US"/>
+              </w:rPr>
+              <w:t>Authentication</w:t>
+            </w:r>
+          </w:p>
+        </w:tc>
+      </w:tr>
+      <w:tr>
+        <w:tc>
+          <w:tcPr>
+            <w:tcW w:w="1638" w:type="dxa"/>
+          </w:tcPr>
+          <w:p>
+            <w:pPr>
+              <w:rPr>
+                <w:lang w:val="en-US"/>
+              </w:rPr>
+            </w:pPr>
+            <w:r>
+              <w:rPr>
+                <w:lang w:val="en-US"/>
+              </w:rPr>
+              <w:t>Read</w:t>
+            </w:r>
+          </w:p>
+        </w:tc>
+        <w:tc>
+          <w:tcPr>
+            <w:tcW w:w="1102" w:type="dxa"/>
+          </w:tcPr>
+          <w:p>
+            <w:pPr>
+              <w:rPr>
+                <w:lang w:val="en-US"/>
+              </w:rPr>
+            </w:pPr>
+            <w:r>
+              <w:rPr>
+                <w:lang w:val="en-US"/>
+              </w:rPr>
+              <w:t>GET</w:t>
+            </w:r>
+          </w:p>
+        </w:tc>
+        <w:tc>
+          <w:tcPr>
+            <w:tcW w:w="2723" w:type="dxa"/>
+          </w:tcPr>
+          <w:p>
+            <w:pPr>
+              <w:rPr>
+                <w:lang w:val="en-US"/>
+              </w:rPr>
+            </w:pPr>
+            <w:proofErr w:type="spellStart"/>
+            <w:r>
+              <w:rPr>
+                <w:lang w:val="en-US"/>
+              </w:rPr>
+              <w:t>serviceURL</w:t>
+            </w:r>
+            <w:proofErr w:type="spellEnd"/>
+            <w:r>
+              <w:rPr>
+                <w:lang w:val="en-US"/>
+              </w:rPr>
+              <w:t>/Entity</w:t>
+            </w:r>
+          </w:p>
+        </w:tc>
+        <w:tc>
+          <w:tcPr>
+            <w:tcW w:w="1880" w:type="dxa"/>
+          </w:tcPr>
+          <w:p>
+            <w:pPr>
+              <w:rPr>
+                <w:lang w:val="en-US"/>
+              </w:rPr>
+            </w:pPr>
+            <w:r>
+              <w:rPr>
+                <w:lang w:val="en-US"/>
+              </w:rPr>
+              <w:t>----</w:t>
+            </w:r>
+          </w:p>
+        </w:tc>
+        <w:tc>
+          <w:tcPr>
+            <w:tcW w:w="1713" w:type="dxa"/>
+          </w:tcPr>
+          <w:p>
+            <w:pPr>
+              <w:rPr>
+                <w:lang w:val="en-US"/>
+              </w:rPr>
+            </w:pPr>
+            <w:r>
+              <w:rPr>
+                <w:lang w:val="en-US"/>
+              </w:rPr>
+              <w:t>----</w:t>
+            </w:r>
+          </w:p>
+        </w:tc>
+      </w:tr>
+      <w:tr>
+        <w:tc>
+          <w:tcPr>
+            <w:tcW w:w="1638" w:type="dxa"/>
+          </w:tcPr>
+          <w:p>
+            <w:pPr>
+              <w:rPr>
+                <w:lang w:val="en-US"/>
+              </w:rPr>
+            </w:pPr>
+            <w:r>
+              <w:rPr>
+                <w:lang w:val="en-US"/>
+              </w:rPr>
+              <w:t>Create</w:t>
+            </w:r>
+          </w:p>
+        </w:tc>
+        <w:tc>
+          <w:tcPr>
+            <w:tcW w:w="1102" w:type="dxa"/>
+          </w:tcPr>
+          <w:p>
+            <w:pPr>
+              <w:rPr>
+                <w:lang w:val="en-US"/>
+              </w:rPr>
+            </w:pPr>
+            <w:r>
+              <w:rPr>
+                <w:lang w:val="en-US"/>
+              </w:rPr>
+              <w:t>POST</w:t>
+            </w:r>
+          </w:p>
+        </w:tc>
+        <w:tc>
+          <w:tcPr>
+            <w:tcW w:w="2723" w:type="dxa"/>
+          </w:tcPr>
+          <w:p>
+            <w:pPr>
+              <w:rPr>
+                <w:lang w:val="en-US"/>
+              </w:rPr>
+            </w:pPr>
+            <w:proofErr w:type="spellStart"/>
+            <w:r>
+              <w:rPr>
+                <w:lang w:val="en-US"/>
+              </w:rPr>
+              <w:t>serviceURL</w:t>
+            </w:r>
+            <w:proofErr w:type="spellEnd"/>
+            <w:r>
+              <w:rPr>
+                <w:lang w:val="en-US"/>
+              </w:rPr>
+              <w:t>/Entity</w:t>
+            </w:r>
+          </w:p>
+        </w:tc>
+        <w:tc>
+          <w:tcPr>
+            <w:tcW w:w="1880" w:type="dxa"/>
+          </w:tcPr>
+          <w:p>
+            <w:pPr>
+              <w:rPr>
+                <w:lang w:val="en-US"/>
+              </w:rPr>
+            </w:pPr>
+            <w:r>
+              <w:rPr>
+                <w:lang w:val="en-US"/>
+              </w:rPr>
+              <w:t>- content type</w:t>
+            </w:r>
+          </w:p>
+          <w:p>
+            <w:pPr>
+              <w:rPr>
+                <w:lang w:val="en-US"/>
+              </w:rPr>
+            </w:pPr>
+            <w:r>
+              <w:rPr>
+                <w:lang w:val="en-US"/>
+              </w:rPr>
+              <w:t>- data to body</w:t>
+            </w:r>
+          </w:p>
+        </w:tc>
+        <w:tc>
+          <w:tcPr>
+            <w:tcW w:w="1713" w:type="dxa"/>
+          </w:tcPr>
+          <w:p>
+            <w:pPr>
+              <w:rPr>
+                <w:lang w:val="en-US"/>
+              </w:rPr>
+            </w:pPr>
+            <w:r>
+              <w:rPr>
+                <w:lang w:val="en-US"/>
+              </w:rPr>
+              <w:t xml:space="preserve">Basic </w:t>
+            </w:r>
+            <w:proofErr w:type="spellStart"/>
+            <w:r>
+              <w:rPr>
+                <w:lang w:val="en-US"/>
+              </w:rPr>
+              <w:t>Auth</w:t>
+            </w:r>
+            <w:proofErr w:type="spellEnd"/>
+          </w:p>
+        </w:tc>
+      </w:tr>
+      <w:tr>
+        <w:tc>
+          <w:tcPr>
+            <w:tcW w:w="1638" w:type="dxa"/>
+          </w:tcPr>
+          <w:p>
+            <w:pPr>
+              <w:rPr>
+                <w:lang w:val="en-US"/>
+              </w:rPr>
+            </w:pPr>
+            <w:r>
+              <w:rPr>
+                <w:lang w:val="en-US"/>
+              </w:rPr>
+              <w:t>Update</w:t>
+            </w:r>
+          </w:p>
+        </w:tc>
+        <w:tc>
+          <w:tcPr>
+            <w:tcW w:w="1102" w:type="dxa"/>
+          </w:tcPr>
+          <w:p>
+            <w:pPr>
+              <w:rPr>
+                <w:lang w:val="en-US"/>
+              </w:rPr>
+            </w:pPr>
+            <w:r>
+              <w:rPr>
+                <w:lang w:val="en-US"/>
+              </w:rPr>
+              <w:t>PUT</w:t>
+            </w:r>
+          </w:p>
+        </w:tc>
+        <w:tc>
+          <w:tcPr>
+            <w:tcW w:w="2723" w:type="dxa"/>
+          </w:tcPr>
+          <w:p>
+            <w:pPr>
+              <w:rPr>
+                <w:lang w:val="en-US"/>
+              </w:rPr>
+            </w:pPr>
+            <w:proofErr w:type="spellStart"/>
+            <w:r>
+              <w:rPr>
+                <w:lang w:val="en-US"/>
+              </w:rPr>
+              <w:t>serviceURL</w:t>
+            </w:r>
+            <w:proofErr w:type="spellEnd"/>
+            <w:r>
+              <w:rPr>
+                <w:lang w:val="en-US"/>
+              </w:rPr>
+              <w:t>/Entity(id)</w:t>
+            </w:r>
+          </w:p>
+        </w:tc>
+        <w:tc>
+          <w:tcPr>
+            <w:tcW w:w="1880" w:type="dxa"/>
+          </w:tcPr>
+          <w:p>
+            <w:pPr>
+              <w:rPr>
+                <w:lang w:val="en-US"/>
+              </w:rPr>
+            </w:pPr>
+            <w:r>
+              <w:rPr>
+                <w:lang w:val="en-US"/>
+              </w:rPr>
+              <w:t>- content type</w:t>
+            </w:r>
+          </w:p>
+          <w:p>
+            <w:pPr>
+              <w:rPr>
+                <w:lang w:val="en-US"/>
+              </w:rPr>
+            </w:pPr>
+            <w:r>
+              <w:rPr>
+                <w:lang w:val="en-US"/>
+              </w:rPr>
+              <w:t>- changed data to body</w:t>
+            </w:r>
+          </w:p>
+        </w:tc>
+        <w:tc>
+          <w:tcPr>
+            <w:tcW w:w="1713" w:type="dxa"/>
+          </w:tcPr>
+          <w:p>
+            <w:pPr>
+              <w:rPr>
+                <w:lang w:val="en-US"/>
+              </w:rPr>
+            </w:pPr>
+            <w:r>
+              <w:rPr>
+                <w:lang w:val="en-US"/>
+              </w:rPr>
+              <w:t xml:space="preserve">Basic </w:t>
+            </w:r>
+            <w:proofErr w:type="spellStart"/>
+            <w:r>
+              <w:rPr>
+                <w:lang w:val="en-US"/>
+              </w:rPr>
+              <w:t>Auth</w:t>
+            </w:r>
+            <w:proofErr w:type="spellEnd"/>
+          </w:p>
+        </w:tc>
+      </w:tr>
+      <w:tr>
+        <w:tc>
+          <w:tcPr>
+            <w:tcW w:w="1638" w:type="dxa"/>
+          </w:tcPr>
+          <w:p>
+            <w:pPr>
+              <w:rPr>
+                <w:lang w:val="en-US"/>
+              </w:rPr>
+            </w:pPr>
+            <w:r>
+              <w:rPr>
+                <w:lang w:val="en-US"/>
+              </w:rPr>
+              <w:t>Delete</w:t>
+            </w:r>
+          </w:p>
+        </w:tc>
+        <w:tc>
+          <w:tcPr>
+            <w:tcW w:w="1102" w:type="dxa"/>
+          </w:tcPr>
+          <w:p>
+            <w:pPr>
+              <w:rPr>
+                <w:lang w:val="en-US"/>
+              </w:rPr>
+            </w:pPr>
+            <w:r>
+              <w:rPr>
+                <w:lang w:val="en-US"/>
+              </w:rPr>
+              <w:t>DELETE</w:t>
+            </w:r>
+          </w:p>
+        </w:tc>
+        <w:tc>
+          <w:tcPr>
+            <w:tcW w:w="2723" w:type="dxa"/>
+          </w:tcPr>
+          <w:p>
+            <w:pPr>
+              <w:rPr>
+                <w:lang w:val="en-US"/>
+              </w:rPr>
+            </w:pPr>
+            <w:proofErr w:type="spellStart"/>
+            <w:r>
+              <w:rPr>
+                <w:lang w:val="en-US"/>
+              </w:rPr>
+              <w:t>serviceURL</w:t>
+            </w:r>
+            <w:proofErr w:type="spellEnd"/>
+            <w:r>
+              <w:rPr>
+                <w:lang w:val="en-US"/>
+              </w:rPr>
+              <w:t>/Entity(id)</w:t>
+            </w:r>
+          </w:p>
+        </w:tc>
+        <w:tc>
+          <w:tcPr>
+            <w:tcW w:w="1880" w:type="dxa"/>
+          </w:tcPr>
+          <w:p>
+            <w:pPr>
+              <w:rPr>
+                <w:lang w:val="en-US"/>
+              </w:rPr>
+            </w:pPr>
+            <w:r>
+              <w:rPr>
+                <w:lang w:val="en-US"/>
+              </w:rPr>
+              <w:t>----</w:t>
+            </w:r>
+          </w:p>
+        </w:tc>
+        <w:tc>
+          <w:tcPr>
+            <w:tcW w:w="1713" w:type="dxa"/>
+          </w:tcPr>
+          <w:p>
+            <w:pPr>
+              <w:rPr>
+                <w:lang w:val="en-US"/>
+              </w:rPr>
+            </w:pPr>
+            <w:r>
+              <w:rPr>
+                <w:lang w:val="en-US"/>
+              </w:rPr>
+              <w:t xml:space="preserve">Basic </w:t>
+            </w:r>
+            <w:proofErr w:type="spellStart"/>
+            <w:r>
+              <w:rPr>
+                <w:lang w:val="en-US"/>
+              </w:rPr>
+              <w:t>Auth</w:t>
+            </w:r>
+            <w:proofErr w:type="spellEnd"/>
+          </w:p>
+        </w:tc>
+      </w:tr>
+    </w:tbl>
+    <w:p>
+      <w:pPr>
+        <w:rPr>
+          <w:rStyle w:val="Link"/>
+          <w:lang w:val="en-US"/>
+        </w:rPr>
+      </w:pPr>
+      <w:r>
+        <w:rPr>
+          <w:lang w:val="en-US"/>
+        </w:rPr>
+        <w:fldChar w:fldCharType="begin"/>
+      </w:r>
+      <w:r>
+        <w:rPr>
+          <w:lang w:val="en-US"/>
+        </w:rPr>
+        <w:instrText xml:space="preserve"> HYPERLINK "http://www.odata.org/getting-started/basic-tutorial/" </w:instrText>
+      </w:r>
+      <w:r>
+        <w:rPr>
+          <w:lang w:val="en-US"/>
+        </w:rPr>
+      </w:r>
+      <w:r>
+        <w:rPr>
+          <w:lang w:val="en-US"/>
+        </w:rPr>
+        <w:fldChar w:fldCharType="separate"/>
+      </w:r>
+      <w:r>
+        <w:rPr>
+          <w:rStyle w:val="Link"/>
+          <w:lang w:val="en-US"/>
+        </w:rPr>
+        <w:t>ODATA Basic Tutorial</w:t>
+      </w:r>
+    </w:p>
+    <w:p>
+      <w:pPr>
+        <w:rPr>
+          <w:lang w:val="en-US"/>
+        </w:rPr>
+      </w:pPr>
+      <w:r>
+        <w:rPr>
+          <w:lang w:val="en-US"/>
+        </w:rPr>
+        <w:fldChar w:fldCharType="end"/>
+      </w:r>
+    </w:p>
+    <w:p>
+      <w:pPr>
+        <w:pStyle w:val="berschrift2"/>
+        <w:rPr>
+          <w:lang w:val="en-US"/>
+        </w:rPr>
+      </w:pPr>
+      <w:r>
+        <w:rPr>
+          <w:lang w:val="en-US"/>
+        </w:rPr>
+        <w:t>XSJSLIB-Exits</w:t>
+      </w:r>
+    </w:p>
+    <w:p>
+      <w:pPr>
+        <w:rPr>
+          <w:lang w:val="en-US"/>
+        </w:rPr>
+      </w:pPr>
+      <w:r>
+        <w:rPr>
+          <w:lang w:val="en-US"/>
+        </w:rPr>
+        <w:t>XSJSLIB-Exits are special configuration</w:t>
+      </w:r>
+      <w:r>
+        <w:rPr>
+          <w:lang w:val="en-US"/>
+        </w:rPr>
+        <w:t>s</w:t>
+      </w:r>
+      <w:r>
+        <w:rPr>
+          <w:lang w:val="en-US"/>
+        </w:rPr>
+        <w:t xml:space="preserve"> within a XSODATA definition that tell the XSODATA Interpreter to jump from the XSODATA definition into foreign XSJS coding when certain event are fired or CRUD-operations executed.</w:t>
+      </w:r>
+    </w:p>
+    <w:p>
+      <w:pPr>
+        <w:rPr>
+          <w:lang w:val="en-US"/>
+        </w:rPr>
+      </w:pPr>
+    </w:p>
+    <w:p>
+      <w:pPr>
+        <w:pStyle w:val="berschrift2"/>
+        <w:rPr>
+          <w:lang w:val="en-US"/>
+        </w:rPr>
+      </w:pPr>
+      <w:r>
+        <w:rPr>
+          <w:lang w:val="en-US"/>
+        </w:rPr>
+        <w:t>HANA Sequences</w:t>
+      </w:r>
+    </w:p>
+    <w:p>
+      <w:pPr>
+        <w:rPr>
+          <w:lang w:val="en-US"/>
+        </w:rPr>
+      </w:pPr>
+      <w:r>
+        <w:rPr>
+          <w:lang w:val="en-US"/>
+        </w:rPr>
+        <w:t xml:space="preserve">A HANA sequence is a database object that automatically generates incremented numeric values according the defined rules e.g. the next identifier of a table that can be used for a Create. </w:t>
+      </w:r>
+    </w:p>
+    <w:p>
+      <w:pPr>
+        <w:rPr>
+          <w:lang w:val="en-US"/>
+        </w:rPr>
+      </w:pPr>
+      <w:r>
+        <w:rPr>
+          <w:lang w:val="en-US"/>
+        </w:rPr>
+        <w:t>HANA Sequences are created by using the HANA Studio or SQL Console of the Web-Workbench (</w:t>
+      </w:r>
+      <w:hyperlink r:id="rId7" w:history="1">
+        <w:r>
+          <w:rPr>
+            <w:rStyle w:val="Link"/>
+            <w:lang w:val="en-US"/>
+          </w:rPr>
+          <w:t>Tutorial / Reference</w:t>
+        </w:r>
+      </w:hyperlink>
+      <w:r>
+        <w:rPr>
+          <w:lang w:val="en-US"/>
+        </w:rPr>
+        <w:t>)</w:t>
+      </w:r>
+    </w:p>
+    <w:p>
+      <w:pPr>
+        <w:rPr>
+          <w:lang w:val="en-US"/>
+        </w:rPr>
+      </w:pPr>
+    </w:p>
+    <w:p>
+      <w:pPr>
+        <w:pStyle w:val="berschrift2"/>
+        <w:rPr>
+          <w:lang w:val="en-US"/>
+        </w:rPr>
+      </w:pPr>
+    </w:p>
+    <w:p>
+      <w:pPr>
+        <w:rPr>
+          <w:rFonts w:asciiTheme="majorHAnsi" w:eastAsiaTheme="majorEastAsia" w:hAnsiTheme="majorHAnsi" w:cstheme="majorBidi"/>
+          <w:color w:val="2F5496" w:themeColor="accent1" w:themeShade="BF"/>
+          <w:sz w:val="26"/>
+          <w:szCs w:val="26"/>
+          <w:lang w:val="en-US"/>
+        </w:rPr>
+      </w:pPr>
+      <w:r>
+        <w:rPr>
+          <w:lang w:val="en-US"/>
+        </w:rPr>
+        <w:br w:type="page"/>
+      </w:r>
+    </w:p>
+    <w:p>
+      <w:pPr>
+        <w:pStyle w:val="berschrift2"/>
+        <w:rPr>
+          <w:lang w:val="en-US"/>
+        </w:rPr>
+      </w:pPr>
+      <w:r>
+        <w:rPr>
+          <w:lang w:val="en-US"/>
+        </w:rPr>
+        <w:lastRenderedPageBreak/>
+        <w:t>Why XSJSLIB-Exits in our case?</w:t>
+      </w:r>
+    </w:p>
+    <w:p>
+      <w:pPr>
+        <w:rPr>
+          <w:lang w:val="en-US"/>
+        </w:rPr>
+      </w:pPr>
+    </w:p>
+    <w:p>
+      <w:pPr>
+        <w:rPr>
+          <w:lang w:val="en-US"/>
+        </w:rPr>
+      </w:pPr>
+      <w:r>
+        <w:rPr>
+          <w:lang w:val="en-US"/>
+        </w:rPr>
+        <w:t xml:space="preserve">By using HANA Sequences to get an auto-incremented </w:t>
+      </w:r>
+      <w:r>
+        <w:rPr>
+          <w:i/>
+          <w:lang w:val="en-US"/>
+        </w:rPr>
+        <w:t>identifier</w:t>
+      </w:r>
+      <w:r>
+        <w:rPr>
+          <w:i/>
+          <w:lang w:val="en-US"/>
+        </w:rPr>
+        <w:t xml:space="preserve"> </w:t>
+      </w:r>
+      <w:r>
+        <w:rPr>
+          <w:lang w:val="en-US"/>
+        </w:rPr>
+        <w:t>on a Create, we have to tell the XSODATA Service Configuration to use the HANA Sequence whenever a Create takes place.</w:t>
+      </w:r>
+    </w:p>
+    <w:p>
+      <w:pPr>
+        <w:rPr>
+          <w:lang w:val="en-US"/>
+        </w:rPr>
+      </w:pPr>
+    </w:p>
+    <w:p>
+      <w:pPr>
+        <w:rPr>
+          <w:lang w:val="en-US"/>
+        </w:rPr>
+      </w:pPr>
+      <w:r>
+        <w:rPr>
+          <w:lang w:val="en-US"/>
+        </w:rPr>
+        <w:t xml:space="preserve">The first naive approach is simply to hand over the HANA Sequence Name as the value the identifier in the body. In the case the service will causes an type error because the value of the identifier is </w:t>
+      </w:r>
+      <w:proofErr w:type="spellStart"/>
+      <w:r>
+        <w:rPr>
+          <w:i/>
+          <w:lang w:val="en-US"/>
+        </w:rPr>
+        <w:t>bigInt</w:t>
+      </w:r>
+      <w:proofErr w:type="spellEnd"/>
+      <w:r>
+        <w:rPr>
+          <w:lang w:val="en-US"/>
+        </w:rPr>
+        <w:t xml:space="preserve"> and not </w:t>
+      </w:r>
+      <w:r>
+        <w:rPr>
+          <w:i/>
+          <w:lang w:val="en-US"/>
+        </w:rPr>
+        <w:t>String</w:t>
+      </w:r>
+      <w:r>
+        <w:rPr>
+          <w:i/>
+          <w:lang w:val="en-US"/>
+        </w:rPr>
+        <w:t>.</w:t>
+      </w:r>
+      <w:r>
+        <w:rPr>
+          <w:lang w:val="en-US"/>
+        </w:rPr>
+        <w:t xml:space="preserve"> This tells us that the Service is unable to </w:t>
+      </w:r>
+      <w:proofErr w:type="spellStart"/>
+      <w:r>
+        <w:rPr>
+          <w:lang w:val="en-US"/>
+        </w:rPr>
+        <w:t>interprete</w:t>
+      </w:r>
+      <w:proofErr w:type="spellEnd"/>
+      <w:r>
+        <w:rPr>
+          <w:lang w:val="en-US"/>
+        </w:rPr>
+        <w:t xml:space="preserve"> the incoming string as a HANA Sequence Name to use.</w:t>
+      </w:r>
+    </w:p>
+    <w:p>
+      <w:pPr>
+        <w:rPr>
+          <w:lang w:val="en-US"/>
+        </w:rPr>
+      </w:pPr>
+    </w:p>
+    <w:p>
+      <w:pPr>
+        <w:rPr>
+          <w:lang w:val="en-US"/>
+        </w:rPr>
+      </w:pPr>
+      <w:r>
+        <w:rPr>
+          <w:lang w:val="en-US"/>
+        </w:rPr>
+        <w:t>The next approach might be not to hand over any value for the identifier to the service. This would be the easiest way but unfortunately it causes in an error telling us that the service requires an identifier value.</w:t>
+      </w:r>
+    </w:p>
+    <w:p>
+      <w:pPr>
+        <w:rPr>
+          <w:lang w:val="en-US"/>
+        </w:rPr>
+      </w:pPr>
+    </w:p>
+    <w:p>
+      <w:pPr>
+        <w:rPr>
+          <w:lang w:val="en-US"/>
+        </w:rPr>
+      </w:pPr>
+      <w:r>
+        <w:rPr>
+          <w:lang w:val="en-US"/>
+        </w:rPr>
+        <w:t>We use the XSJSLIB Modification Exit on the create to stop the XSODATA Service when called before executing the Create-Operation to use the parameters handed over but execute the Create manually via XSJS in which we are able to use the HANA Sequences.</w:t>
+      </w:r>
+    </w:p>
+    <w:p>
+      <w:pPr>
+        <w:rPr>
+          <w:lang w:val="en-US"/>
+        </w:rPr>
+      </w:pPr>
+    </w:p>
+    <w:p>
+      <w:pPr>
+        <w:rPr>
+          <w:lang w:val="en-US"/>
+        </w:rPr>
+      </w:pPr>
+      <w:r>
+        <w:rPr>
+          <w:noProof/>
+          <w:lang w:eastAsia="de-DE"/>
+        </w:rPr>
+        <w:drawing>
+          <wp:inline distT="0" distB="0" distL="0" distR="0" wp14:anchorId="1257E400" wp14:editId="2F1C796B">
+            <wp:extent cx="4296719" cy="652498"/>
+            <wp:effectExtent l="0" t="0" r="0" b="8255"/>
+            <wp:docPr id="6" name="Bild 6" descr="../../Bildschirmfoto%202017-08-07%20um%2015.17.12.png"/>
+            <wp:cNvGraphicFramePr>
+              <a:graphicFrameLocks xmlns:a="http://schemas.openxmlformats.org/drawingml/2006/main" noChangeAspect="1"/>
+            </wp:cNvGraphicFramePr>
+            <a:graphic xmlns:a="http://schemas.openxmlformats.org/drawingml/2006/main">
+              <a:graphicData uri="http://schemas.openxmlformats.org/drawingml/2006/picture">
+                <pic:pic xmlns:pic="http://schemas.openxmlformats.org/drawingml/2006/picture">
+                  <pic:nvPicPr>
+                    <pic:cNvPr id="0" name="Picture 6" descr="../../Bildschirmfoto%202017-08-07%20um%2015.17.12.png"/>
+                    <pic:cNvPicPr>
+                      <a:picLocks noChangeAspect="1" noChangeArrowheads="1"/>
+                    </pic:cNvPicPr>
+                  </pic:nvPicPr>
+                  <pic:blipFill>
+                    <a:blip r:embed="rId8">
+                      <a:extLst>
+                        <a:ext uri="{28A0092B-C50C-407E-A947-70E740481C1C}">
+                          <a14:useLocalDpi xmlns:a14="http://schemas.microsoft.com/office/drawing/2010/main" val="0"/>
+                        </a:ext>
+                      </a:extLst>
+                    </a:blip>
+                    <a:srcRect/>
+                    <a:stretch>
+                      <a:fillRect/>
+                    </a:stretch>
+                  </pic:blipFill>
+                  <pic:spPr bwMode="auto">
+                    <a:xfrm>
+                      <a:off x="0" y="0"/>
+                      <a:ext cx="4482702" cy="680741"/>
+                    </a:xfrm>
+                    <a:prstGeom prst="rect">
+                      <a:avLst/>
+                    </a:prstGeom>
+                    <a:noFill/>
+                    <a:ln>
+                      <a:noFill/>
+                    </a:ln>
+                  </pic:spPr>
+                </pic:pic>
+              </a:graphicData>
+            </a:graphic>
+          </wp:inline>
+        </w:drawing>
+      </w:r>
+    </w:p>
+    <w:p>
+      <w:pPr>
+        <w:rPr>
+          <w:lang w:val="en-US"/>
+        </w:rPr>
+      </w:pPr>
+    </w:p>
+    <w:p>
+      <w:pPr>
+        <w:rPr>
+          <w:lang w:val="en-US"/>
+        </w:rPr>
+      </w:pPr>
+      <w:r>
+        <w:rPr>
+          <w:lang w:val="en-US"/>
+        </w:rPr>
+        <w:t>The service definition above shows how to use this XSJSLIB Modification Exit for our service example.</w:t>
+      </w:r>
+      <w:r>
+        <w:rPr>
+          <w:lang w:val="en-US"/>
+        </w:rPr>
+        <w:t xml:space="preserve"> Before the create is executed an event is fired and this configuration catches this event and executes the function </w:t>
+      </w:r>
+      <w:proofErr w:type="spellStart"/>
+      <w:r>
+        <w:rPr>
+          <w:i/>
+          <w:lang w:val="en-US"/>
+        </w:rPr>
+        <w:t>create_relation</w:t>
+      </w:r>
+      <w:proofErr w:type="spellEnd"/>
+      <w:r>
+        <w:rPr>
+          <w:lang w:val="en-US"/>
+        </w:rPr>
+        <w:t xml:space="preserve"> from the script </w:t>
+      </w:r>
+      <w:r>
+        <w:rPr>
+          <w:i/>
+          <w:lang w:val="en-US"/>
+        </w:rPr>
+        <w:t>exits.xsjslib</w:t>
+      </w:r>
+      <w:r>
+        <w:rPr>
+          <w:lang w:val="en-US"/>
+        </w:rPr>
+        <w:t xml:space="preserve"> instead with access to the Create-Parameters.</w:t>
+      </w:r>
+    </w:p>
+    <w:p>
+      <w:pPr>
+        <w:rPr>
+          <w:lang w:val="en-US"/>
+        </w:rPr>
+      </w:pPr>
       <w:bookmarkStart w:id="0" w:name="_GoBack"/>
       <w:bookmarkEnd w:id="0"/>
+    </w:p>
+    <w:p>
+      <w:pPr>
+        <w:pStyle w:val="berschrift2"/>
+        <w:rPr>
+          <w:lang w:val="en-US"/>
+        </w:rPr>
+      </w:pPr>
+      <w:r>
+        <w:rPr>
+          <w:lang w:val="en-US"/>
+        </w:rPr>
+        <w:t>Sources / Further articles</w:t>
+      </w:r>
+    </w:p>
+    <w:p>
+      <w:pPr>
+        <w:rPr>
+          <w:lang w:val="en-US"/>
+        </w:rPr>
+      </w:pPr>
+    </w:p>
+    <w:p>
+      <w:pPr>
+        <w:rPr>
+          <w:lang w:val="en-US"/>
+        </w:rPr>
+      </w:pPr>
+      <w:r>
+        <w:rPr>
+          <w:lang w:val="en-US"/>
+        </w:rPr>
+        <w:t>General Introduction</w:t>
+      </w:r>
+    </w:p>
+    <w:p>
+      <w:pPr>
+        <w:rPr>
+          <w:lang w:val="en-US"/>
+        </w:rPr>
+      </w:pPr>
+      <w:hyperlink r:id="rId9" w:history="1">
+        <w:r>
+          <w:rPr>
+            <w:rStyle w:val="Link"/>
+            <w:lang w:val="en-US"/>
+          </w:rPr>
+          <w:t>https://blogs.sap.com/2012/11/29/sap-hana-extended-application-services/</w:t>
+        </w:r>
+      </w:hyperlink>
+    </w:p>
+    <w:p>
+      <w:pPr>
+        <w:rPr>
+          <w:lang w:val="en-US"/>
+        </w:rPr>
+      </w:pPr>
+    </w:p>
+    <w:p>
+      <w:pPr>
+        <w:rPr>
+          <w:lang w:val="en-US"/>
+        </w:rPr>
+      </w:pPr>
+      <w:r>
+        <w:rPr>
+          <w:lang w:val="en-US"/>
+        </w:rPr>
+        <w:t>General XSODATA</w:t>
+      </w:r>
+    </w:p>
+    <w:p>
+      <w:pPr>
+        <w:rPr>
+          <w:lang w:val="en-US"/>
+        </w:rPr>
+      </w:pPr>
+      <w:hyperlink r:id="rId10" w:history="1">
+        <w:r>
+          <w:rPr>
+            <w:rStyle w:val="Link"/>
+            <w:lang w:val="en-US"/>
+          </w:rPr>
+          <w:t>https://blogs.sap.com/2012/12/21/hana-development-xs-odata-services/</w:t>
+        </w:r>
+      </w:hyperlink>
+    </w:p>
+    <w:p>
+      <w:pPr>
+        <w:rPr>
+          <w:lang w:val="en-US"/>
+        </w:rPr>
+      </w:pPr>
+    </w:p>
+    <w:p>
+      <w:pPr>
+        <w:rPr>
+          <w:lang w:val="en-US"/>
+        </w:rPr>
+      </w:pPr>
+      <w:r>
+        <w:rPr>
+          <w:lang w:val="en-US"/>
+        </w:rPr>
+        <w:t>XSJSLIB Modification Exit</w:t>
+      </w:r>
+    </w:p>
+    <w:p>
+      <w:pPr>
+        <w:rPr>
+          <w:lang w:val="en-US"/>
+        </w:rPr>
+      </w:pPr>
+      <w:hyperlink r:id="rId11" w:history="1">
+        <w:r>
+          <w:rPr>
+            <w:rStyle w:val="Link"/>
+            <w:lang w:val="en-US"/>
+          </w:rPr>
+          <w:t>https://blogs.sap.com/2015/09/21/how-to-return-generated-value-in-xsodata-using-xsjslib-modification-exit/</w:t>
+        </w:r>
+      </w:hyperlink>
+    </w:p>
+    <w:p>
+      <w:pPr>
+        <w:rPr>
+          <w:lang w:val="en-US"/>
+        </w:rPr>
+      </w:pPr>
+    </w:p>
+    <w:p>
+      <w:pPr>
+        <w:rPr>
+          <w:lang w:val="en-US"/>
+        </w:rPr>
+      </w:pPr>
+      <w:r>
+        <w:rPr>
+          <w:lang w:val="en-US"/>
+        </w:rPr>
+        <w:t>Create HANA Sequences</w:t>
+      </w:r>
+    </w:p>
+    <w:p>
+      <w:pPr>
+        <w:rPr>
+          <w:lang w:val="en-US"/>
+        </w:rPr>
+      </w:pPr>
+      <w:hyperlink r:id="rId12" w:history="1">
+        <w:r>
+          <w:rPr>
+            <w:rStyle w:val="Link"/>
+            <w:lang w:val="en-US"/>
+          </w:rPr>
+          <w:t>https://help.sap.com/viewer/4fe29514fd584807ac9f2a04f6754767/2.0.01/en-US/20d509277519101489029c064d468c5d.html</w:t>
+        </w:r>
+      </w:hyperlink>
+    </w:p>
+    <w:p>
+      <w:pPr>
+        <w:rPr>
+          <w:lang w:val="en-US"/>
+        </w:rPr>
+      </w:pPr>
+    </w:p>
+    <w:p>
+      <w:pPr>
+        <w:rPr>
+          <w:lang w:val="en-US"/>
+        </w:rPr>
+      </w:pPr>
+      <w:r>
+        <w:rPr>
+          <w:lang w:val="en-US"/>
+        </w:rPr>
+        <w:t>XSODATA CRUD (Video)</w:t>
+      </w:r>
+    </w:p>
+    <w:p>
+      <w:pPr>
+        <w:rPr>
+          <w:lang w:val="en-US"/>
+        </w:rPr>
+      </w:pPr>
+      <w:hyperlink r:id="rId13" w:history="1">
+        <w:r>
+          <w:rPr>
+            <w:rStyle w:val="Link"/>
+            <w:lang w:val="en-US"/>
+          </w:rPr>
+          <w:t>https://www.youtube.com/watch?v=c41anxrDleg</w:t>
+        </w:r>
+      </w:hyperlink>
+    </w:p>
+    <w:p>
+      <w:pPr>
+        <w:rPr>
+          <w:lang w:val="en-US"/>
+        </w:rPr>
+      </w:pPr>
+    </w:p>
+    <w:p>
+      <w:pPr>
+        <w:rPr>
+          <w:lang w:val="en-US"/>
+        </w:rPr>
+      </w:pPr>
+    </w:p>
+    <w:p>
+      <w:pPr>
+        <w:rPr>
+          <w:lang w:val="en-US"/>
+        </w:rPr>
+      </w:pPr>
+    </w:p>
+    <w:p>
+      <w:pPr>
+        <w:rPr>
+          <w:lang w:val="en-US"/>
+        </w:rPr>
+      </w:pPr>
+    </w:p>
+    <w:p>
+      <w:pPr>
+        <w:rPr>
+          <w:lang w:val="en-US"/>
+        </w:rPr>
+      </w:pPr>
     </w:p>
     <w:sectPr>
       <w:pgSz w:w="11900" w:h="16840"/>
@@ -17,6 +1659,127 @@
     </w:sectPr>
   </w:body>
 </w:document>
+</file>
+
+<file path=word/numbering.xml><?xml version="1.0" encoding="utf-8"?>
+<w:numbering xmlns:wpc="http://schemas.microsoft.com/office/word/2010/wordprocessingCanvas" xmlns:mo="http://schemas.microsoft.com/office/mac/office/2008/main" xmlns:mc="http://schemas.openxmlformats.org/markup-compatibility/2006" xmlns:mv="urn:schemas-microsoft-com:mac:vml" xmlns:o="urn:schemas-microsoft-com:office:office" xmlns:r="http://schemas.openxmlformats.org/officeDocument/2006/relationships" xmlns:m="http://schemas.openxmlformats.org/officeDocument/2006/math" xmlns:v="urn:schemas-microsoft-com:vml" xmlns:wp14="http://schemas.microsoft.com/office/word/2010/wordprocessingDrawing" xmlns:wp="http://schemas.openxmlformats.org/drawingml/2006/wordprocessingDrawing" xmlns:w10="urn:schemas-microsoft-com:office:word" xmlns:w="http://schemas.openxmlformats.org/wordprocessingml/2006/main" xmlns:w14="http://schemas.microsoft.com/office/word/2010/wordml" xmlns:w15="http://schemas.microsoft.com/office/word/2012/wordml" xmlns:wpg="http://schemas.microsoft.com/office/word/2010/wordprocessingGroup" xmlns:wpi="http://schemas.microsoft.com/office/word/2010/wordprocessingInk" xmlns:wne="http://schemas.microsoft.com/office/word/2006/wordml" xmlns:wps="http://schemas.microsoft.com/office/word/2010/wordprocessingShape" mc:Ignorable="w14 w15 wp14">
+  <w:abstractNum w:abstractNumId="0">
+    <w:nsid w:val="7FF649BD"/>
+    <w:multiLevelType w:val="hybridMultilevel"/>
+    <w:tmpl w:val="4574039E"/>
+    <w:lvl w:ilvl="0" w:tplc="39DC16E2">
+      <w:start w:val="5"/>
+      <w:numFmt w:val="bullet"/>
+      <w:lvlText w:val="-"/>
+      <w:lvlJc w:val="left"/>
+      <w:pPr>
+        <w:ind w:left="420" w:hanging="360"/>
+      </w:pPr>
+      <w:rPr>
+        <w:rFonts w:ascii="Calibri" w:eastAsiaTheme="minorHAnsi" w:hAnsi="Calibri" w:cstheme="minorBidi" w:hint="default"/>
+      </w:rPr>
+    </w:lvl>
+    <w:lvl w:ilvl="1" w:tplc="04070003" w:tentative="1">
+      <w:start w:val="1"/>
+      <w:numFmt w:val="bullet"/>
+      <w:lvlText w:val="o"/>
+      <w:lvlJc w:val="left"/>
+      <w:pPr>
+        <w:ind w:left="1140" w:hanging="360"/>
+      </w:pPr>
+      <w:rPr>
+        <w:rFonts w:ascii="Courier New" w:hAnsi="Courier New" w:cs="Courier New" w:hint="default"/>
+      </w:rPr>
+    </w:lvl>
+    <w:lvl w:ilvl="2" w:tplc="04070005" w:tentative="1">
+      <w:start w:val="1"/>
+      <w:numFmt w:val="bullet"/>
+      <w:lvlText w:val=""/>
+      <w:lvlJc w:val="left"/>
+      <w:pPr>
+        <w:ind w:left="1860" w:hanging="360"/>
+      </w:pPr>
+      <w:rPr>
+        <w:rFonts w:ascii="Wingdings" w:hAnsi="Wingdings" w:hint="default"/>
+      </w:rPr>
+    </w:lvl>
+    <w:lvl w:ilvl="3" w:tplc="04070001" w:tentative="1">
+      <w:start w:val="1"/>
+      <w:numFmt w:val="bullet"/>
+      <w:lvlText w:val=""/>
+      <w:lvlJc w:val="left"/>
+      <w:pPr>
+        <w:ind w:left="2580" w:hanging="360"/>
+      </w:pPr>
+      <w:rPr>
+        <w:rFonts w:ascii="Symbol" w:hAnsi="Symbol" w:hint="default"/>
+      </w:rPr>
+    </w:lvl>
+    <w:lvl w:ilvl="4" w:tplc="04070003" w:tentative="1">
+      <w:start w:val="1"/>
+      <w:numFmt w:val="bullet"/>
+      <w:lvlText w:val="o"/>
+      <w:lvlJc w:val="left"/>
+      <w:pPr>
+        <w:ind w:left="3300" w:hanging="360"/>
+      </w:pPr>
+      <w:rPr>
+        <w:rFonts w:ascii="Courier New" w:hAnsi="Courier New" w:cs="Courier New" w:hint="default"/>
+      </w:rPr>
+    </w:lvl>
+    <w:lvl w:ilvl="5" w:tplc="04070005" w:tentative="1">
+      <w:start w:val="1"/>
+      <w:numFmt w:val="bullet"/>
+      <w:lvlText w:val=""/>
+      <w:lvlJc w:val="left"/>
+      <w:pPr>
+        <w:ind w:left="4020" w:hanging="360"/>
+      </w:pPr>
+      <w:rPr>
+        <w:rFonts w:ascii="Wingdings" w:hAnsi="Wingdings" w:hint="default"/>
+      </w:rPr>
+    </w:lvl>
+    <w:lvl w:ilvl="6" w:tplc="04070001" w:tentative="1">
+      <w:start w:val="1"/>
+      <w:numFmt w:val="bullet"/>
+      <w:lvlText w:val=""/>
+      <w:lvlJc w:val="left"/>
+      <w:pPr>
+        <w:ind w:left="4740" w:hanging="360"/>
+      </w:pPr>
+      <w:rPr>
+        <w:rFonts w:ascii="Symbol" w:hAnsi="Symbol" w:hint="default"/>
+      </w:rPr>
+    </w:lvl>
+    <w:lvl w:ilvl="7" w:tplc="04070003" w:tentative="1">
+      <w:start w:val="1"/>
+      <w:numFmt w:val="bullet"/>
+      <w:lvlText w:val="o"/>
+      <w:lvlJc w:val="left"/>
+      <w:pPr>
+        <w:ind w:left="5460" w:hanging="360"/>
+      </w:pPr>
+      <w:rPr>
+        <w:rFonts w:ascii="Courier New" w:hAnsi="Courier New" w:cs="Courier New" w:hint="default"/>
+      </w:rPr>
+    </w:lvl>
+    <w:lvl w:ilvl="8" w:tplc="04070005" w:tentative="1">
+      <w:start w:val="1"/>
+      <w:numFmt w:val="bullet"/>
+      <w:lvlText w:val=""/>
+      <w:lvlJc w:val="left"/>
+      <w:pPr>
+        <w:ind w:left="6180" w:hanging="360"/>
+      </w:pPr>
+      <w:rPr>
+        <w:rFonts w:ascii="Wingdings" w:hAnsi="Wingdings" w:hint="default"/>
+      </w:rPr>
+    </w:lvl>
+  </w:abstractNum>
+  <w:num w:numId="1">
+    <w:abstractNumId w:val="0"/>
+  </w:num>
+</w:numbering>
 </file>
 
 <file path=word/styles.xml><?xml version="1.0" encoding="utf-8"?>
@@ -420,6 +2183,49 @@
     <w:name w:val="Normal"/>
     <w:qFormat/>
   </w:style>
+  <w:style w:type="paragraph" w:styleId="berschrift1">
+    <w:name w:val="heading 1"/>
+    <w:basedOn w:val="Standard"/>
+    <w:next w:val="Standard"/>
+    <w:link w:val="berschrift1Zchn"/>
+    <w:uiPriority w:val="9"/>
+    <w:qFormat/>
+    <w:rsid w:val="00A639F7"/>
+    <w:pPr>
+      <w:keepNext/>
+      <w:keepLines/>
+      <w:spacing w:before="240"/>
+      <w:outlineLvl w:val="0"/>
+    </w:pPr>
+    <w:rPr>
+      <w:rFonts w:asciiTheme="majorHAnsi" w:eastAsiaTheme="majorEastAsia" w:hAnsiTheme="majorHAnsi" w:cstheme="majorBidi"/>
+      <w:color w:val="2F5496" w:themeColor="accent1" w:themeShade="BF"/>
+      <w:sz w:val="32"/>
+      <w:szCs w:val="32"/>
+    </w:rPr>
+  </w:style>
+  <w:style w:type="paragraph" w:styleId="berschrift2">
+    <w:name w:val="heading 2"/>
+    <w:basedOn w:val="Standard"/>
+    <w:next w:val="Standard"/>
+    <w:link w:val="berschrift2Zchn"/>
+    <w:uiPriority w:val="9"/>
+    <w:unhideWhenUsed/>
+    <w:qFormat/>
+    <w:rsid w:val="00FF087A"/>
+    <w:pPr>
+      <w:keepNext/>
+      <w:keepLines/>
+      <w:spacing w:before="40"/>
+      <w:outlineLvl w:val="1"/>
+    </w:pPr>
+    <w:rPr>
+      <w:rFonts w:asciiTheme="majorHAnsi" w:eastAsiaTheme="majorEastAsia" w:hAnsiTheme="majorHAnsi" w:cstheme="majorBidi"/>
+      <w:color w:val="2F5496" w:themeColor="accent1" w:themeShade="BF"/>
+      <w:sz w:val="26"/>
+      <w:szCs w:val="26"/>
+    </w:rPr>
+  </w:style>
   <w:style w:type="character" w:default="1" w:styleId="Absatz-Standardschriftart">
     <w:name w:val="Default Paragraph Font"/>
     <w:uiPriority w:val="1"/>
@@ -446,6 +2252,89 @@
     <w:uiPriority w:val="99"/>
     <w:semiHidden/>
     <w:unhideWhenUsed/>
+  </w:style>
+  <w:style w:type="character" w:customStyle="1" w:styleId="berschrift1Zchn">
+    <w:name w:val="Überschrift 1 Zchn"/>
+    <w:basedOn w:val="Absatz-Standardschriftart"/>
+    <w:link w:val="berschrift1"/>
+    <w:uiPriority w:val="9"/>
+    <w:rsid w:val="00A639F7"/>
+    <w:rPr>
+      <w:rFonts w:asciiTheme="majorHAnsi" w:eastAsiaTheme="majorEastAsia" w:hAnsiTheme="majorHAnsi" w:cstheme="majorBidi"/>
+      <w:color w:val="2F5496" w:themeColor="accent1" w:themeShade="BF"/>
+      <w:sz w:val="32"/>
+      <w:szCs w:val="32"/>
+    </w:rPr>
+  </w:style>
+  <w:style w:type="character" w:customStyle="1" w:styleId="berschrift2Zchn">
+    <w:name w:val="Überschrift 2 Zchn"/>
+    <w:basedOn w:val="Absatz-Standardschriftart"/>
+    <w:link w:val="berschrift2"/>
+    <w:uiPriority w:val="9"/>
+    <w:rsid w:val="00FF087A"/>
+    <w:rPr>
+      <w:rFonts w:asciiTheme="majorHAnsi" w:eastAsiaTheme="majorEastAsia" w:hAnsiTheme="majorHAnsi" w:cstheme="majorBidi"/>
+      <w:color w:val="2F5496" w:themeColor="accent1" w:themeShade="BF"/>
+      <w:sz w:val="26"/>
+      <w:szCs w:val="26"/>
+    </w:rPr>
+  </w:style>
+  <w:style w:type="character" w:styleId="Link">
+    <w:name w:val="Hyperlink"/>
+    <w:basedOn w:val="Absatz-Standardschriftart"/>
+    <w:uiPriority w:val="99"/>
+    <w:unhideWhenUsed/>
+    <w:rsid w:val="00FF087A"/>
+    <w:rPr>
+      <w:color w:val="0563C1" w:themeColor="hyperlink"/>
+      <w:u w:val="single"/>
+    </w:rPr>
+  </w:style>
+  <w:style w:type="table" w:styleId="Tabellenraster">
+    <w:name w:val="Table Grid"/>
+    <w:basedOn w:val="NormaleTabelle"/>
+    <w:uiPriority w:val="39"/>
+    <w:rsid w:val="00F307D5"/>
+    <w:tblPr>
+      <w:tblInd w:w="0" w:type="dxa"/>
+      <w:tblBorders>
+        <w:top w:val="single" w:sz="4" w:space="0" w:color="auto"/>
+        <w:left w:val="single" w:sz="4" w:space="0" w:color="auto"/>
+        <w:bottom w:val="single" w:sz="4" w:space="0" w:color="auto"/>
+        <w:right w:val="single" w:sz="4" w:space="0" w:color="auto"/>
+        <w:insideH w:val="single" w:sz="4" w:space="0" w:color="auto"/>
+        <w:insideV w:val="single" w:sz="4" w:space="0" w:color="auto"/>
+      </w:tblBorders>
+      <w:tblCellMar>
+        <w:top w:w="0" w:type="dxa"/>
+        <w:left w:w="108" w:type="dxa"/>
+        <w:bottom w:w="0" w:type="dxa"/>
+        <w:right w:w="108" w:type="dxa"/>
+      </w:tblCellMar>
+    </w:tblPr>
+  </w:style>
+  <w:style w:type="character" w:styleId="BesuchterLink">
+    <w:name w:val="FollowedHyperlink"/>
+    <w:basedOn w:val="Absatz-Standardschriftart"/>
+    <w:uiPriority w:val="99"/>
+    <w:semiHidden/>
+    <w:unhideWhenUsed/>
+    <w:rsid w:val="00BE07D5"/>
+    <w:rPr>
+      <w:color w:val="954F72" w:themeColor="followedHyperlink"/>
+      <w:u w:val="single"/>
+    </w:rPr>
+  </w:style>
+  <w:style w:type="paragraph" w:styleId="Listenabsatz">
+    <w:name w:val="List Paragraph"/>
+    <w:basedOn w:val="Standard"/>
+    <w:uiPriority w:val="34"/>
+    <w:qFormat/>
+    <w:rsid w:val="002319F9"/>
+    <w:pPr>
+      <w:ind w:left="720"/>
+      <w:contextualSpacing/>
+    </w:pPr>
   </w:style>
 </w:styles>
 </file>

</xml_diff>